<commit_message>
changed license to apache 2 from creative commons.
</commit_message>
<xml_diff>
--- a/Day 1/2. HOL WindowsAzure Web Sites/HOL 1 show Demo ( but Lab is optional).docx
+++ b/Day 1/2. HOL WindowsAzure Web Sites/HOL 1 show Demo ( but Lab is optional).docx
@@ -2825,79 +2825,33 @@
       </w:pPr>
     </w:p>
     <w:p>
-      <w:pPr>
-        <w:rPr>
-          <w:sz w:val="18"/>
-        </w:rPr>
-      </w:pPr>
-      <w:r>
-        <w:rPr>
-          <w:sz w:val="18"/>
-        </w:rPr>
-        <w:t>© 2013 Microsoft Corporation. All rights reserved.</w:t>
-      </w:r>
-      <w:r>
-        <w:rPr>
-          <w:sz w:val="18"/>
-        </w:rPr>
-        <w:t xml:space="preserve">  </w:t>
-      </w:r>
-      <w:r>
-        <w:rPr>
-          <w:sz w:val="18"/>
-        </w:rPr>
-        <w:t xml:space="preserve">Except where otherwise </w:t>
-      </w:r>
-      <w:hyperlink r:id="rId20" w:anchor="license" w:history="1">
-        <w:r>
-          <w:rPr>
-            <w:rStyle w:val="Hyperlink"/>
-            <w:sz w:val="18"/>
-          </w:rPr>
-          <w:t>noted</w:t>
-        </w:r>
-      </w:hyperlink>
-      <w:r>
-        <w:rPr>
-          <w:sz w:val="18"/>
-        </w:rPr>
-        <w:t xml:space="preserve">, content on this site is licensed under a </w:t>
-      </w:r>
-      <w:hyperlink r:id="rId21" w:history="1">
-        <w:r>
-          <w:rPr>
-            <w:rStyle w:val="Hyperlink"/>
-            <w:sz w:val="18"/>
-          </w:rPr>
-          <w:t>Creative Commons Attribution-</w:t>
-        </w:r>
-        <w:proofErr w:type="spellStart"/>
-        <w:r>
-          <w:rPr>
-            <w:rStyle w:val="Hyperlink"/>
-            <w:sz w:val="18"/>
-          </w:rPr>
-          <w:t>NonCommercial</w:t>
-        </w:r>
-        <w:proofErr w:type="spellEnd"/>
-        <w:r>
-          <w:rPr>
-            <w:rStyle w:val="Hyperlink"/>
-            <w:sz w:val="18"/>
-          </w:rPr>
-          <w:t xml:space="preserve"> 3.0 License</w:t>
-        </w:r>
-      </w:hyperlink>
-      <w:r>
-        <w:rPr>
-          <w:sz w:val="18"/>
-        </w:rPr>
-        <w:t>.</w:t>
-      </w:r>
-    </w:p>
-    <w:p>
+      <w:r>
+        <w:t>Copyright 2013 Microsoft Corporation. All rights reserved. </w:t>
+      </w:r>
+      <w:r>
+        <w:br/>
+        <w:t>Except where otherwise noted, these materials are licensed under the terms of the Apache License, Version 2.0. You may use it according to the license as is most appropriate for your project on a case-by-case basis. The terms of this license can be found in </w:t>
+      </w:r>
+      <w:r>
+        <w:rPr>
+          <w:color w:val="0000FF"/>
+        </w:rPr>
+        <w:t>http:/</w:t>
+      </w:r>
       <w:bookmarkStart w:id="16" w:name="_GoBack"/>
       <w:bookmarkEnd w:id="16"/>
+      <w:r>
+        <w:rPr>
+          <w:color w:val="0000FF"/>
+        </w:rPr>
+        <w:t>/www.apache.org/licenses/LICENSE-2.0</w:t>
+      </w:r>
+      <w:r>
+        <w:rPr>
+          <w:color w:val="0000FF"/>
+        </w:rPr>
+        <w:t>.</w:t>
+      </w:r>
     </w:p>
     <w:sectPr>
       <w:pgSz w:w="12240" w:h="15840"/>
@@ -4051,7 +4005,7 @@
 </file>
 
 <file path=customXml/itemProps1.xml><?xml version="1.0" encoding="utf-8"?>
-<ds:datastoreItem xmlns:ds="http://schemas.openxmlformats.org/officeDocument/2006/customXml" ds:itemID="{C7163624-BF73-480F-8969-D949F1CF54E7}">
+<ds:datastoreItem xmlns:ds="http://schemas.openxmlformats.org/officeDocument/2006/customXml" ds:itemID="{02451A3D-4C37-4047-994C-FBD154BA1286}">
   <ds:schemaRefs>
     <ds:schemaRef ds:uri="http://schemas.openxmlformats.org/officeDocument/2006/bibliography"/>
   </ds:schemaRefs>

</xml_diff>